<commit_message>
updates to Consent form
</commit_message>
<xml_diff>
--- a/doc/CoLab Consent Form.docx
+++ b/doc/CoLab Consent Form.docx
@@ -56,8 +56,6 @@
                 <w:szCs w:val="20"/>
               </w:rPr>
             </w:pPr>
-            <w:bookmarkStart w:id="0" w:name="_GoBack"/>
-            <w:bookmarkEnd w:id="0"/>
             <w:r>
               <w:rPr>
                 <w:noProof/>
@@ -549,6 +547,8 @@
       <w:r>
         <w:t xml:space="preserve"> Therefore:</w:t>
       </w:r>
+      <w:bookmarkStart w:id="0" w:name="_GoBack"/>
+      <w:bookmarkEnd w:id="0"/>
     </w:p>
     <w:p>
       <w:pPr>
@@ -559,88 +559,92 @@
         </w:numPr>
       </w:pPr>
       <w:r>
-        <w:t>Choosing to participate only involves allowing us to use the data you’ve provided in our research efforts;</w:t>
-      </w:r>
-    </w:p>
-    <w:p>
-      <w:pPr>
-        <w:pStyle w:val="ListParagraph"/>
-        <w:numPr>
-          <w:ilvl w:val="0"/>
+        <w:t>Choosing to participate only involves allowing us to use the data you’ve p</w:t>
+      </w:r>
+      <w:r>
+        <w:t>rovided in our research efforts, including (in anonymized form):</w:t>
+      </w:r>
+    </w:p>
+    <w:p>
+      <w:pPr>
+        <w:pStyle w:val="ListParagraph"/>
+        <w:numPr>
+          <w:ilvl w:val="1"/>
           <w:numId w:val="2"/>
         </w:numPr>
       </w:pPr>
       <w:r>
-        <w:lastRenderedPageBreak/>
-        <w:t xml:space="preserve">We make every effort to protect the security of the data you provide for the lifetime of the </w:t>
+        <w:t>CoLab profile data,</w:t>
+      </w:r>
+    </w:p>
+    <w:p>
+      <w:pPr>
+        <w:pStyle w:val="ListParagraph"/>
+        <w:numPr>
+          <w:ilvl w:val="1"/>
+          <w:numId w:val="2"/>
+        </w:numPr>
+      </w:pPr>
+      <w:r>
+        <w:t>All data provided as part of CoLab activities,</w:t>
+      </w:r>
+    </w:p>
+    <w:p>
+      <w:pPr>
+        <w:pStyle w:val="ListParagraph"/>
+        <w:numPr>
+          <w:ilvl w:val="1"/>
+          <w:numId w:val="2"/>
+        </w:numPr>
+      </w:pPr>
+      <w:r>
+        <w:t xml:space="preserve">Emails to </w:t>
       </w:r>
       <w:hyperlink r:id="rId15" w:history="1">
         <w:r>
           <w:rPr>
             <w:rStyle w:val="Hyperlink"/>
           </w:rPr>
-          <w:t>CoLab</w:t>
+          <w:t>Support@CoLab.online</w:t>
         </w:r>
       </w:hyperlink>
       <w:r>
-        <w:t xml:space="preserve"> platform, regardless whether or not you choose to allow us to use your information for research purposes.</w:t>
-      </w:r>
-    </w:p>
-    <w:p>
-      <w:pPr>
-        <w:pStyle w:val="ListParagraph"/>
-        <w:numPr>
-          <w:ilvl w:val="0"/>
-          <w:numId w:val="2"/>
-        </w:numPr>
-      </w:pPr>
-      <w:r>
-        <w:t>No personally identifiable information will be published – all data in any publications will be reported in aggregate or otherwise anonymized.</w:t>
-      </w:r>
-    </w:p>
-    <w:p>
-      <w:pPr>
-        <w:pStyle w:val="ListParagraph"/>
-        <w:numPr>
-          <w:ilvl w:val="0"/>
-          <w:numId w:val="2"/>
-        </w:numPr>
-      </w:pPr>
-      <w:r>
-        <w:t>We are</w:t>
-      </w:r>
-      <w:r>
-        <w:t xml:space="preserve"> subject to Korean law and it is possible (though unlikely) that Korean law enforcement officials might compel us to disclose our records to them.</w:t>
-      </w:r>
-    </w:p>
-    <w:p>
-      <w:pPr>
-        <w:pStyle w:val="Heading2"/>
-      </w:pPr>
-      <w:r>
-        <w:t>Future Research</w:t>
-      </w:r>
-    </w:p>
-    <w:p>
+        <w:t xml:space="preserve"> or </w:t>
+      </w:r>
       <w:hyperlink r:id="rId16" w:history="1">
         <w:r>
           <w:rPr>
             <w:rStyle w:val="Hyperlink"/>
           </w:rPr>
-          <w:t>CoLab</w:t>
+          <w:t>Research@CoLab.online</w:t>
         </w:r>
       </w:hyperlink>
       <w:r>
-        <w:t xml:space="preserve"> </w:t>
-      </w:r>
-      <w:r>
-        <w:t xml:space="preserve">may email you in the future using contact information provided </w:t>
-      </w:r>
-      <w:r>
-        <w:t>within</w:t>
-      </w:r>
-      <w:r>
-        <w:t xml:space="preserve"> </w:t>
+        <w:t>, and</w:t>
+      </w:r>
+    </w:p>
+    <w:p>
+      <w:pPr>
+        <w:pStyle w:val="ListParagraph"/>
+        <w:numPr>
+          <w:ilvl w:val="1"/>
+          <w:numId w:val="2"/>
+        </w:numPr>
+      </w:pPr>
+      <w:r>
+        <w:t>Emails to any CoLab researchers regarding collaboration.</w:t>
+      </w:r>
+    </w:p>
+    <w:p>
+      <w:pPr>
+        <w:pStyle w:val="ListParagraph"/>
+        <w:numPr>
+          <w:ilvl w:val="0"/>
+          <w:numId w:val="2"/>
+        </w:numPr>
+      </w:pPr>
+      <w:r>
+        <w:t xml:space="preserve">We make every effort to protect the security of the data you provide for the lifetime of the </w:t>
       </w:r>
       <w:hyperlink r:id="rId17" w:history="1">
         <w:r>
@@ -651,10 +655,7 @@
         </w:r>
       </w:hyperlink>
       <w:r>
-        <w:t xml:space="preserve"> to ask for your participation in </w:t>
-      </w:r>
-      <w:r>
-        <w:t>future studies:</w:t>
+        <w:t xml:space="preserve"> platform, regardless whether or not you choose to allow us to use your information for research purposes.</w:t>
       </w:r>
     </w:p>
     <w:p>
@@ -666,7 +667,7 @@
         </w:numPr>
       </w:pPr>
       <w:r>
-        <w:t>Such a request would provide a full explanation of the research and how you might participate;</w:t>
+        <w:t>No personally identifiable information will be published – all data in any publications will be reported in aggregate or otherwise anonymized.</w:t>
       </w:r>
     </w:p>
     <w:p>
@@ -678,35 +679,21 @@
         </w:numPr>
       </w:pPr>
       <w:r>
-        <w:t>P</w:t>
-      </w:r>
-      <w:r>
-        <w:t>articipation would be e</w:t>
-      </w:r>
-      <w:r>
-        <w:t>ntirely voluntary</w:t>
-      </w:r>
-      <w:r>
-        <w:t>;</w:t>
-      </w:r>
-    </w:p>
-    <w:p>
-      <w:pPr>
-        <w:pStyle w:val="ListParagraph"/>
-        <w:numPr>
-          <w:ilvl w:val="0"/>
-          <w:numId w:val="2"/>
-        </w:numPr>
-      </w:pPr>
-      <w:r>
-        <w:t>Choosing not to participa</w:t>
-      </w:r>
-      <w:r>
-        <w:t xml:space="preserve">te will not affect your relationship </w:t>
-      </w:r>
-      <w:r>
-        <w:t xml:space="preserve">with </w:t>
-      </w:r>
+        <w:t>We are</w:t>
+      </w:r>
+      <w:r>
+        <w:t xml:space="preserve"> subject to Korean law and it is possible (though unlikely) that Korean law enforcement officials might compel us to disclose our records to them.</w:t>
+      </w:r>
+    </w:p>
+    <w:p>
+      <w:pPr>
+        <w:pStyle w:val="Heading2"/>
+      </w:pPr>
+      <w:r>
+        <w:t>Future Research</w:t>
+      </w:r>
+    </w:p>
+    <w:p>
       <w:hyperlink r:id="rId18" w:history="1">
         <w:r>
           <w:rPr>
@@ -716,7 +703,30 @@
         </w:r>
       </w:hyperlink>
       <w:r>
-        <w:t>, SUNY Korea or any of your instructors;</w:t>
+        <w:t xml:space="preserve"> </w:t>
+      </w:r>
+      <w:r>
+        <w:t xml:space="preserve">may email you in the future using contact information provided </w:t>
+      </w:r>
+      <w:r>
+        <w:t>within</w:t>
+      </w:r>
+      <w:r>
+        <w:t xml:space="preserve"> </w:t>
+      </w:r>
+      <w:hyperlink r:id="rId19" w:history="1">
+        <w:r>
+          <w:rPr>
+            <w:rStyle w:val="Hyperlink"/>
+          </w:rPr>
+          <w:t>CoLab</w:t>
+        </w:r>
+      </w:hyperlink>
+      <w:r>
+        <w:t xml:space="preserve"> to ask for your participation in </w:t>
+      </w:r>
+      <w:r>
+        <w:t>future studies:</w:t>
       </w:r>
     </w:p>
     <w:p>
@@ -728,9 +738,71 @@
         </w:numPr>
       </w:pPr>
       <w:r>
+        <w:t>Such a request would provide a full explanation of the research and how you might participate;</w:t>
+      </w:r>
+    </w:p>
+    <w:p>
+      <w:pPr>
+        <w:pStyle w:val="ListParagraph"/>
+        <w:numPr>
+          <w:ilvl w:val="0"/>
+          <w:numId w:val="2"/>
+        </w:numPr>
+      </w:pPr>
+      <w:r>
+        <w:t>P</w:t>
+      </w:r>
+      <w:r>
+        <w:t>articipation would be e</w:t>
+      </w:r>
+      <w:r>
+        <w:t>ntirely voluntary</w:t>
+      </w:r>
+      <w:r>
+        <w:t>;</w:t>
+      </w:r>
+    </w:p>
+    <w:p>
+      <w:pPr>
+        <w:pStyle w:val="ListParagraph"/>
+        <w:numPr>
+          <w:ilvl w:val="0"/>
+          <w:numId w:val="2"/>
+        </w:numPr>
+      </w:pPr>
+      <w:r>
+        <w:t>Choosing not to participa</w:t>
+      </w:r>
+      <w:r>
+        <w:t xml:space="preserve">te will not affect your relationship </w:t>
+      </w:r>
+      <w:r>
+        <w:t xml:space="preserve">with </w:t>
+      </w:r>
+      <w:hyperlink r:id="rId20" w:history="1">
+        <w:r>
+          <w:rPr>
+            <w:rStyle w:val="Hyperlink"/>
+          </w:rPr>
+          <w:t>CoLab</w:t>
+        </w:r>
+      </w:hyperlink>
+      <w:r>
+        <w:t>, SUNY Korea or any of your instructors;</w:t>
+      </w:r>
+    </w:p>
+    <w:p>
+      <w:pPr>
+        <w:pStyle w:val="ListParagraph"/>
+        <w:numPr>
+          <w:ilvl w:val="0"/>
+          <w:numId w:val="2"/>
+        </w:numPr>
+      </w:pPr>
+      <w:r>
         <w:t xml:space="preserve">Such requests would come directly from </w:t>
       </w:r>
-      <w:hyperlink r:id="rId19" w:history="1">
+      <w:hyperlink r:id="rId21" w:history="1">
         <w:r>
           <w:rPr>
             <w:rStyle w:val="Hyperlink"/>

</xml_diff>